<commit_message>
MAX3003 and Weekly Update
Weekly update.
MAX30003 driver [to-do]
Serial Slave Driver
</commit_message>
<xml_diff>
--- a/Projects/PNW/Administration/IRB/Recruiment_Flyer-X02.docx
+++ b/Projects/PNW/Administration/IRB/Recruiment_Flyer-X02.docx
@@ -831,23 +831,13 @@
           <w:szCs w:val="24"/>
         </w:rPr>
       </w:pPr>
-      <w:proofErr w:type="spellStart"/>
-      <w:r>
-        <w:rPr>
-          <w:rFonts w:ascii="Times New Roman" w:hAnsi="Times New Roman" w:cs="Times New Roman"/>
-          <w:sz w:val="24"/>
-          <w:szCs w:val="24"/>
-        </w:rPr>
-        <w:t>Woon</w:t>
-      </w:r>
-      <w:proofErr w:type="spellEnd"/>
-      <w:r>
-        <w:rPr>
-          <w:rFonts w:ascii="Times New Roman" w:hAnsi="Times New Roman" w:cs="Times New Roman"/>
-          <w:sz w:val="24"/>
-          <w:szCs w:val="24"/>
-        </w:rPr>
-        <w:t>-Hong Yeo, Ph.D.</w:t>
+      <w:r>
+        <w:rPr>
+          <w:rFonts w:ascii="Times New Roman" w:hAnsi="Times New Roman" w:cs="Times New Roman"/>
+          <w:sz w:val="24"/>
+          <w:szCs w:val="24"/>
+        </w:rPr>
+        <w:t>Woon-Hong Yeo, Ph.D.</w:t>
       </w:r>
       <w:r>
         <w:rPr>
@@ -871,25 +861,7 @@
           <w:sz w:val="24"/>
           <w:szCs w:val="24"/>
         </w:rPr>
-        <w:t>whyeo@gatech.edu or sites.google.com/view/</w:t>
-      </w:r>
-      <w:proofErr w:type="spellStart"/>
-      <w:r>
-        <w:rPr>
-          <w:rFonts w:ascii="Times New Roman" w:hAnsi="Times New Roman" w:cs="Times New Roman"/>
-          <w:sz w:val="24"/>
-          <w:szCs w:val="24"/>
-        </w:rPr>
-        <w:t>yeogroup</w:t>
-      </w:r>
-      <w:proofErr w:type="spellEnd"/>
-      <w:r>
-        <w:rPr>
-          <w:rFonts w:ascii="Times New Roman" w:hAnsi="Times New Roman" w:cs="Times New Roman"/>
-          <w:sz w:val="24"/>
-          <w:szCs w:val="24"/>
-        </w:rPr>
-        <w:t xml:space="preserve"> </w:t>
+        <w:t xml:space="preserve">whyeo@gatech.edu or sites.google.com/view/yeogroup </w:t>
       </w:r>
     </w:p>
     <w:p>

</xml_diff>